<commit_message>
Updated Configuration Management -> Branches
</commit_message>
<xml_diff>
--- a/01_ProjectPlanning/ConfigurationManagement.docx
+++ b/01_ProjectPlanning/ConfigurationManagement.docx
@@ -424,15 +424,25 @@
           <w:lang w:val="en-GB"/>
         </w:rPr>
       </w:pPr>
-      <w:r>
-        <w:rPr>
-          <w:b/>
-          <w:color w:val="BFBFBF" w:themeColor="background1" w:themeShade="BF"/>
-          <w:sz w:val="26"/>
-          <w:szCs w:val="26"/>
-          <w:lang w:val="en-GB"/>
-        </w:rPr>
-        <w:lastRenderedPageBreak/>
+    </w:p>
+    <w:p>
+      <w:pPr>
+        <w:rPr>
+          <w:b/>
+          <w:color w:val="BFBFBF" w:themeColor="background1" w:themeShade="BF"/>
+          <w:sz w:val="26"/>
+          <w:szCs w:val="26"/>
+          <w:lang w:val="en-GB"/>
+        </w:rPr>
+      </w:pPr>
+      <w:r>
+        <w:rPr>
+          <w:b/>
+          <w:color w:val="BFBFBF" w:themeColor="background1" w:themeShade="BF"/>
+          <w:sz w:val="26"/>
+          <w:szCs w:val="26"/>
+          <w:lang w:val="en-GB"/>
+        </w:rPr>
         <w:t xml:space="preserve">Which tools do we use? </w:t>
       </w:r>
     </w:p>
@@ -616,6 +626,246 @@
           <w:color w:val="BFBFBF" w:themeColor="background1" w:themeShade="BF"/>
           <w:sz w:val="26"/>
           <w:szCs w:val="26"/>
+          <w:lang w:val="en-GB"/>
+        </w:rPr>
+      </w:pPr>
+    </w:p>
+    <w:p>
+      <w:pPr>
+        <w:rPr>
+          <w:b/>
+          <w:color w:val="BFBFBF" w:themeColor="background1" w:themeShade="BF"/>
+          <w:sz w:val="26"/>
+          <w:szCs w:val="26"/>
+          <w:lang w:val="en-GB"/>
+        </w:rPr>
+      </w:pPr>
+    </w:p>
+    <w:p>
+      <w:pPr>
+        <w:rPr>
+          <w:b/>
+          <w:color w:val="BFBFBF" w:themeColor="background1" w:themeShade="BF"/>
+          <w:sz w:val="26"/>
+          <w:szCs w:val="26"/>
+          <w:lang w:val="en-GB"/>
+        </w:rPr>
+      </w:pPr>
+    </w:p>
+    <w:p>
+      <w:pPr>
+        <w:rPr>
+          <w:b/>
+          <w:color w:val="BFBFBF" w:themeColor="background1" w:themeShade="BF"/>
+          <w:sz w:val="26"/>
+          <w:szCs w:val="26"/>
+          <w:lang w:val="en-GB"/>
+        </w:rPr>
+      </w:pPr>
+    </w:p>
+    <w:p>
+      <w:pPr>
+        <w:rPr>
+          <w:b/>
+          <w:color w:val="BFBFBF" w:themeColor="background1" w:themeShade="BF"/>
+          <w:sz w:val="26"/>
+          <w:szCs w:val="26"/>
+          <w:lang w:val="en-GB"/>
+        </w:rPr>
+      </w:pPr>
+    </w:p>
+    <w:p>
+      <w:pPr>
+        <w:rPr>
+          <w:b/>
+          <w:color w:val="BFBFBF" w:themeColor="background1" w:themeShade="BF"/>
+          <w:sz w:val="26"/>
+          <w:szCs w:val="26"/>
+          <w:lang w:val="en-GB"/>
+        </w:rPr>
+      </w:pPr>
+    </w:p>
+    <w:p>
+      <w:pPr>
+        <w:rPr>
+          <w:b/>
+          <w:color w:val="BFBFBF" w:themeColor="background1" w:themeShade="BF"/>
+          <w:sz w:val="26"/>
+          <w:szCs w:val="26"/>
+          <w:lang w:val="en-GB"/>
+        </w:rPr>
+      </w:pPr>
+    </w:p>
+    <w:p>
+      <w:pPr>
+        <w:rPr>
+          <w:b/>
+          <w:color w:val="BFBFBF" w:themeColor="background1" w:themeShade="BF"/>
+          <w:sz w:val="26"/>
+          <w:szCs w:val="26"/>
+          <w:lang w:val="en-GB"/>
+        </w:rPr>
+      </w:pPr>
+    </w:p>
+    <w:p>
+      <w:pPr>
+        <w:rPr>
+          <w:b/>
+          <w:color w:val="BFBFBF" w:themeColor="background1" w:themeShade="BF"/>
+          <w:sz w:val="26"/>
+          <w:szCs w:val="26"/>
+          <w:lang w:val="en-GB"/>
+        </w:rPr>
+      </w:pPr>
+    </w:p>
+    <w:p>
+      <w:pPr>
+        <w:rPr>
+          <w:b/>
+          <w:color w:val="BFBFBF" w:themeColor="background1" w:themeShade="BF"/>
+          <w:sz w:val="26"/>
+          <w:szCs w:val="26"/>
+          <w:lang w:val="en-GB"/>
+        </w:rPr>
+      </w:pPr>
+    </w:p>
+    <w:p>
+      <w:pPr>
+        <w:rPr>
+          <w:b/>
+          <w:color w:val="BFBFBF" w:themeColor="background1" w:themeShade="BF"/>
+          <w:sz w:val="26"/>
+          <w:szCs w:val="26"/>
+          <w:lang w:val="en-GB"/>
+        </w:rPr>
+      </w:pPr>
+    </w:p>
+    <w:p>
+      <w:pPr>
+        <w:rPr>
+          <w:b/>
+          <w:color w:val="BFBFBF" w:themeColor="background1" w:themeShade="BF"/>
+          <w:sz w:val="26"/>
+          <w:szCs w:val="26"/>
+          <w:lang w:val="en-GB"/>
+        </w:rPr>
+      </w:pPr>
+    </w:p>
+    <w:p>
+      <w:pPr>
+        <w:rPr>
+          <w:b/>
+          <w:color w:val="BFBFBF" w:themeColor="background1" w:themeShade="BF"/>
+          <w:sz w:val="26"/>
+          <w:szCs w:val="26"/>
+          <w:lang w:val="en-GB"/>
+        </w:rPr>
+      </w:pPr>
+    </w:p>
+    <w:p>
+      <w:pPr>
+        <w:rPr>
+          <w:b/>
+          <w:color w:val="BFBFBF" w:themeColor="background1" w:themeShade="BF"/>
+          <w:sz w:val="26"/>
+          <w:szCs w:val="26"/>
+          <w:lang w:val="en-GB"/>
+        </w:rPr>
+      </w:pPr>
+    </w:p>
+    <w:p>
+      <w:pPr>
+        <w:rPr>
+          <w:b/>
+          <w:color w:val="BFBFBF" w:themeColor="background1" w:themeShade="BF"/>
+          <w:sz w:val="26"/>
+          <w:szCs w:val="26"/>
+          <w:lang w:val="en-GB"/>
+        </w:rPr>
+      </w:pPr>
+    </w:p>
+    <w:p>
+      <w:pPr>
+        <w:rPr>
+          <w:b/>
+          <w:color w:val="BFBFBF" w:themeColor="background1" w:themeShade="BF"/>
+          <w:sz w:val="26"/>
+          <w:szCs w:val="26"/>
+          <w:lang w:val="en-GB"/>
+        </w:rPr>
+      </w:pPr>
+    </w:p>
+    <w:p>
+      <w:pPr>
+        <w:rPr>
+          <w:sz w:val="26"/>
+          <w:szCs w:val="26"/>
+          <w:lang w:val="en-GB"/>
+        </w:rPr>
+      </w:pPr>
+      <w:r>
+        <w:rPr>
+          <w:b/>
+          <w:color w:val="BFBFBF" w:themeColor="background1" w:themeShade="BF"/>
+          <w:sz w:val="26"/>
+          <w:szCs w:val="26"/>
+          <w:lang w:val="en-GB"/>
+        </w:rPr>
+        <w:t xml:space="preserve">Variant management </w:t>
+      </w:r>
+    </w:p>
+    <w:p>
+      <w:pPr>
+        <w:rPr>
+          <w:lang w:val="en-GB"/>
+        </w:rPr>
+      </w:pPr>
+      <w:r>
+        <w:rPr>
+          <w:lang w:val="en-GB"/>
+        </w:rPr>
+        <w:t>The following diagram displays our guidelines for branching. It is elaborated further down below.</w:t>
+      </w:r>
+    </w:p>
+    <w:p>
+      <w:pPr>
+        <w:rPr>
+          <w:lang w:val="en-GB"/>
+        </w:rPr>
+      </w:pPr>
+      <w:r>
+        <w:rPr>
+          <w:lang w:val="en-GB"/>
+        </w:rPr>
+        <w:pict>
+          <v:shapetype id="_x0000_t75" coordsize="21600,21600" o:spt="75" o:preferrelative="t" path="m@4@5l@4@11@9@11@9@5xe" filled="f" stroked="f">
+            <v:stroke joinstyle="miter"/>
+            <v:formulas>
+              <v:f eqn="if lineDrawn pixelLineWidth 0"/>
+              <v:f eqn="sum @0 1 0"/>
+              <v:f eqn="sum 0 0 @1"/>
+              <v:f eqn="prod @2 1 2"/>
+              <v:f eqn="prod @3 21600 pixelWidth"/>
+              <v:f eqn="prod @3 21600 pixelHeight"/>
+              <v:f eqn="sum @0 0 1"/>
+              <v:f eqn="prod @6 1 2"/>
+              <v:f eqn="prod @7 21600 pixelWidth"/>
+              <v:f eqn="sum @8 21600 0"/>
+              <v:f eqn="prod @7 21600 pixelHeight"/>
+              <v:f eqn="sum @10 21600 0"/>
+            </v:formulas>
+            <v:path o:extrusionok="f" gradientshapeok="t" o:connecttype="rect"/>
+            <o:lock v:ext="edit" aspectratio="t"/>
+          </v:shapetype>
+          <v:shape id="_x0000_i1025" type="#_x0000_t75" style="width:453pt;height:238.15pt">
+            <v:imagedata r:id="rId7" o:title="Branches"/>
+          </v:shape>
+        </w:pict>
+      </w:r>
+    </w:p>
+    <w:p>
+      <w:pPr>
+        <w:rPr>
           <w:lang w:val="en-GB"/>
         </w:rPr>
       </w:pPr>
@@ -625,242 +875,101 @@
     <w:p>
       <w:pPr>
         <w:rPr>
-          <w:sz w:val="26"/>
-          <w:szCs w:val="26"/>
-          <w:lang w:val="en-GB"/>
-        </w:rPr>
-      </w:pPr>
-      <w:r>
-        <w:rPr>
-          <w:b/>
-          <w:color w:val="BFBFBF" w:themeColor="background1" w:themeShade="BF"/>
-          <w:sz w:val="26"/>
-          <w:szCs w:val="26"/>
-          <w:lang w:val="en-GB"/>
-        </w:rPr>
-        <w:t xml:space="preserve">Variant management </w:t>
-      </w:r>
-    </w:p>
-    <w:p>
-      <w:pPr>
-        <w:rPr>
-          <w:lang w:val="en-GB"/>
-        </w:rPr>
-      </w:pPr>
-    </w:p>
-    <w:p>
-      <w:pPr>
-        <w:rPr>
-          <w:lang w:val="en-GB"/>
-        </w:rPr>
-      </w:pPr>
-    </w:p>
-    <w:p>
-      <w:pPr>
-        <w:rPr>
-          <w:lang w:val="en-GB"/>
-        </w:rPr>
-      </w:pPr>
-    </w:p>
-    <w:p>
-      <w:pPr>
-        <w:rPr>
-          <w:lang w:val="en-GB"/>
-        </w:rPr>
-      </w:pPr>
-    </w:p>
-    <w:p>
-      <w:pPr>
-        <w:rPr>
-          <w:lang w:val="en-GB"/>
-        </w:rPr>
-      </w:pPr>
-    </w:p>
-    <w:p>
-      <w:pPr>
-        <w:rPr>
-          <w:lang w:val="en-GB"/>
-        </w:rPr>
-      </w:pPr>
-    </w:p>
-    <w:p>
-      <w:pPr>
-        <w:rPr>
-          <w:lang w:val="en-GB"/>
-        </w:rPr>
-      </w:pPr>
-    </w:p>
-    <w:p>
-      <w:pPr>
-        <w:rPr>
-          <w:lang w:val="en-GB"/>
-        </w:rPr>
-      </w:pPr>
-    </w:p>
-    <w:p>
-      <w:pPr>
-        <w:rPr>
-          <w:lang w:val="en-GB"/>
-        </w:rPr>
-      </w:pPr>
-    </w:p>
-    <w:p>
-      <w:pPr>
-        <w:rPr>
-          <w:lang w:val="en-GB"/>
-        </w:rPr>
-      </w:pPr>
-    </w:p>
-    <w:p>
-      <w:pPr>
-        <w:rPr>
-          <w:lang w:val="en-GB"/>
-        </w:rPr>
-      </w:pPr>
-    </w:p>
-    <w:p>
-      <w:pPr>
-        <w:rPr>
-          <w:lang w:val="en-GB"/>
-        </w:rPr>
-      </w:pPr>
-    </w:p>
-    <w:p>
-      <w:pPr>
-        <w:rPr>
-          <w:lang w:val="en-GB"/>
-        </w:rPr>
-      </w:pPr>
-    </w:p>
-    <w:p>
-      <w:pPr>
-        <w:rPr>
-          <w:lang w:val="en-GB"/>
-        </w:rPr>
-      </w:pPr>
-    </w:p>
-    <w:p>
-      <w:pPr>
-        <w:rPr>
-          <w:lang w:val="en-GB"/>
-        </w:rPr>
-      </w:pPr>
-    </w:p>
-    <w:p>
-      <w:pPr>
-        <w:rPr>
-          <w:lang w:val="en-GB"/>
-        </w:rPr>
-      </w:pPr>
-    </w:p>
-    <w:p>
-      <w:pPr>
-        <w:rPr>
-          <w:lang w:val="en-GB"/>
-        </w:rPr>
-      </w:pPr>
-    </w:p>
-    <w:p>
-      <w:pPr>
-        <w:rPr>
-          <w:lang w:val="en-GB"/>
-        </w:rPr>
-      </w:pPr>
-    </w:p>
-    <w:p>
-      <w:pPr>
-        <w:rPr>
-          <w:lang w:val="en-GB"/>
-        </w:rPr>
-      </w:pPr>
-    </w:p>
-    <w:p>
-      <w:pPr>
-        <w:rPr>
-          <w:lang w:val="en-GB"/>
-        </w:rPr>
-      </w:pPr>
-    </w:p>
-    <w:p>
-      <w:pPr>
-        <w:rPr>
-          <w:lang w:val="en-GB"/>
-        </w:rPr>
-      </w:pPr>
-    </w:p>
-    <w:p>
-      <w:pPr>
-        <w:rPr>
-          <w:lang w:val="en-GB"/>
-        </w:rPr>
-      </w:pPr>
-    </w:p>
-    <w:p>
-      <w:pPr>
-        <w:rPr>
-          <w:lang w:val="en-GB"/>
-        </w:rPr>
-      </w:pPr>
-    </w:p>
-    <w:p>
-      <w:pPr>
-        <w:tabs>
-          <w:tab w:val="num" w:pos="720"/>
-          <w:tab w:val="left" w:pos="5860"/>
-        </w:tabs>
-        <w:jc w:val="both"/>
-        <w:rPr>
-          <w:rFonts w:ascii="Arial" w:hAnsi="Arial" w:cs="Arial"/>
-          <w:b/>
-          <w:lang w:val="en-GB"/>
-        </w:rPr>
-      </w:pPr>
-      <w:r>
-        <w:rPr>
-          <w:rFonts w:ascii="Arial" w:hAnsi="Arial" w:cs="Arial"/>
-          <w:b/>
-          <w:lang w:val="en-GB"/>
-        </w:rPr>
-        <w:t>Purpose of the Configuration Management Plan (CMP) Template</w:t>
-      </w:r>
-    </w:p>
-    <w:p>
-      <w:pPr>
-        <w:tabs>
-          <w:tab w:val="num" w:pos="720"/>
-          <w:tab w:val="left" w:pos="5860"/>
-        </w:tabs>
-        <w:jc w:val="both"/>
-        <w:rPr>
-          <w:lang w:val="en-GB"/>
-        </w:rPr>
-      </w:pPr>
-    </w:p>
-    <w:p>
-      <w:pPr>
-        <w:tabs>
-          <w:tab w:val="num" w:pos="720"/>
-          <w:tab w:val="left" w:pos="5860"/>
-        </w:tabs>
-        <w:jc w:val="both"/>
-        <w:rPr>
-          <w:rFonts w:ascii="Arial" w:hAnsi="Arial"/>
-          <w:lang w:val="en-GB"/>
-        </w:rPr>
-      </w:pPr>
-      <w:r>
-        <w:rPr>
-          <w:rFonts w:ascii="Arial" w:hAnsi="Arial"/>
-          <w:lang w:val="en-GB"/>
-        </w:rPr>
-        <w:t xml:space="preserve">This CMP template is designed to provide a standard outline and format for CMPs so that reviewers, approvers, and users of CMPs know where to find information.  </w:t>
-      </w:r>
-    </w:p>
-    <w:p>
-      <w:pPr>
-        <w:jc w:val="both"/>
-        <w:rPr>
-          <w:rFonts w:ascii="Arial" w:hAnsi="Arial"/>
+          <w:lang w:val="en-GB"/>
+        </w:rPr>
+      </w:pPr>
+      <w:r>
+        <w:rPr>
+          <w:lang w:val="en-GB"/>
+        </w:rPr>
+        <w:t>At the beginning of our project, the “master”-Branch as well as a “develop”-Branch are created.</w:t>
+      </w:r>
+    </w:p>
+    <w:p>
+      <w:pPr>
+        <w:rPr>
+          <w:lang w:val="en-GB"/>
+        </w:rPr>
+      </w:pPr>
+      <w:r>
+        <w:rPr>
+          <w:lang w:val="en-GB"/>
+        </w:rPr>
+        <w:t xml:space="preserve">Let us </w:t>
+      </w:r>
+      <w:r>
+        <w:rPr>
+          <w:lang w:val="en-GB"/>
+        </w:rPr>
+        <w:t>roll up the concept from back to forth and therefore begin with the branches created when developing features. Each time a new feature starts being worked on, a new branch for it is created. When it is ready for the project-group to work with it is pushed to the develop branch. When the project is once again ready for a release, a branch where the version gets checked for various bugs is created. When done doing so, it is pushed to the develop branch (for further development) as well as the master branch.</w:t>
+      </w:r>
+    </w:p>
+    <w:p>
+      <w:pPr>
+        <w:rPr>
+          <w:lang w:val="en-GB"/>
+        </w:rPr>
+      </w:pPr>
+    </w:p>
+    <w:p>
+      <w:pPr>
+        <w:rPr>
+          <w:lang w:val="en-GB"/>
+        </w:rPr>
+      </w:pPr>
+    </w:p>
+    <w:p>
+      <w:pPr>
+        <w:rPr>
+          <w:lang w:val="en-GB"/>
+        </w:rPr>
+      </w:pPr>
+    </w:p>
+    <w:p>
+      <w:pPr>
+        <w:rPr>
+          <w:lang w:val="en-GB"/>
+        </w:rPr>
+      </w:pPr>
+    </w:p>
+    <w:p>
+      <w:pPr>
+        <w:rPr>
+          <w:lang w:val="en-GB"/>
+        </w:rPr>
+      </w:pPr>
+    </w:p>
+    <w:p>
+      <w:pPr>
+        <w:rPr>
+          <w:lang w:val="en-GB"/>
+        </w:rPr>
+      </w:pPr>
+    </w:p>
+    <w:p>
+      <w:pPr>
+        <w:rPr>
+          <w:lang w:val="en-GB"/>
+        </w:rPr>
+      </w:pPr>
+    </w:p>
+    <w:p>
+      <w:pPr>
+        <w:rPr>
+          <w:lang w:val="en-GB"/>
+        </w:rPr>
+      </w:pPr>
+    </w:p>
+    <w:p>
+      <w:pPr>
+        <w:rPr>
+          <w:lang w:val="en-GB"/>
+        </w:rPr>
+      </w:pPr>
+    </w:p>
+    <w:p>
+      <w:pPr>
+        <w:rPr>
           <w:lang w:val="en-GB"/>
         </w:rPr>
       </w:pPr>
@@ -871,235 +980,7 @@
         <w:rPr>
           <w:rFonts w:ascii="Arial" w:hAnsi="Arial"/>
           <w:u w:val="single"/>
-        </w:rPr>
-      </w:pPr>
-      <w:r>
-        <w:rPr>
-          <w:rFonts w:ascii="Arial" w:hAnsi="Arial"/>
-          <w:lang w:val="en-GB"/>
-        </w:rPr>
-        <w:t xml:space="preserve">This sample CMP was created by the Carnegie Mellon Software Engineering Institute.  </w:t>
-      </w:r>
-      <w:r>
-        <w:rPr>
-          <w:rFonts w:ascii="Arial" w:hAnsi="Arial"/>
-        </w:rPr>
-        <w:t xml:space="preserve">The original </w:t>
-      </w:r>
-      <w:proofErr w:type="spellStart"/>
-      <w:r>
-        <w:rPr>
-          <w:rFonts w:ascii="Arial" w:hAnsi="Arial"/>
-        </w:rPr>
-        <w:t>is</w:t>
-      </w:r>
-      <w:proofErr w:type="spellEnd"/>
-      <w:r>
-        <w:rPr>
-          <w:rFonts w:ascii="Arial" w:hAnsi="Arial"/>
-        </w:rPr>
-        <w:t xml:space="preserve"> </w:t>
-      </w:r>
-      <w:proofErr w:type="spellStart"/>
-      <w:r>
-        <w:rPr>
-          <w:rFonts w:ascii="Arial" w:hAnsi="Arial"/>
-        </w:rPr>
-        <w:t>no</w:t>
-      </w:r>
-      <w:proofErr w:type="spellEnd"/>
-      <w:r>
-        <w:rPr>
-          <w:rFonts w:ascii="Arial" w:hAnsi="Arial"/>
-        </w:rPr>
-        <w:t xml:space="preserve"> </w:t>
-      </w:r>
-      <w:proofErr w:type="spellStart"/>
-      <w:r>
-        <w:rPr>
-          <w:rFonts w:ascii="Arial" w:hAnsi="Arial"/>
-        </w:rPr>
-        <w:t>longer</w:t>
-      </w:r>
-      <w:proofErr w:type="spellEnd"/>
-      <w:r>
-        <w:rPr>
-          <w:rFonts w:ascii="Arial" w:hAnsi="Arial"/>
-        </w:rPr>
-        <w:t xml:space="preserve"> </w:t>
-      </w:r>
-      <w:proofErr w:type="spellStart"/>
-      <w:r>
-        <w:rPr>
-          <w:rFonts w:ascii="Arial" w:hAnsi="Arial"/>
-        </w:rPr>
-        <w:t>available</w:t>
-      </w:r>
-      <w:proofErr w:type="spellEnd"/>
-      <w:r>
-        <w:rPr>
-          <w:rFonts w:ascii="Arial" w:hAnsi="Arial"/>
-        </w:rPr>
-        <w:t xml:space="preserve">. </w:t>
-      </w:r>
-    </w:p>
-    <w:p>
-      <w:pPr>
-        <w:rPr>
-          <w:lang w:val="en-GB"/>
-        </w:rPr>
-      </w:pPr>
-    </w:p>
-    <w:p>
-      <w:pPr>
-        <w:rPr>
-          <w:lang w:val="en-GB"/>
-        </w:rPr>
-      </w:pPr>
-    </w:p>
-    <w:p>
-      <w:pPr>
-        <w:pStyle w:val="berschrift1"/>
-        <w:numPr>
-          <w:ilvl w:val="0"/>
-          <w:numId w:val="1"/>
-        </w:numPr>
-        <w:rPr>
-          <w:lang w:val="en-GB"/>
-        </w:rPr>
-      </w:pPr>
-      <w:bookmarkStart w:id="1" w:name="_Toc466375835"/>
-      <w:r>
-        <w:rPr>
-          <w:lang w:val="en-GB"/>
-        </w:rPr>
-        <w:t>Introduction</w:t>
-      </w:r>
-      <w:bookmarkEnd w:id="1"/>
-      <w:r>
-        <w:rPr>
-          <w:lang w:val="en-GB"/>
-        </w:rPr>
-        <w:t xml:space="preserve"> </w:t>
-      </w:r>
-    </w:p>
-    <w:p>
-      <w:pPr>
-        <w:rPr>
-          <w:sz w:val="28"/>
-          <w:szCs w:val="28"/>
-          <w:lang w:val="en-GB"/>
-        </w:rPr>
-      </w:pPr>
-      <w:r>
-        <w:rPr>
-          <w:sz w:val="28"/>
-          <w:szCs w:val="28"/>
-          <w:lang w:val="en-GB"/>
-        </w:rPr>
-        <w:t xml:space="preserve">This document is designed to give a brief overview about used versioning methods and the fundamental strategy in organizing project files. </w:t>
-      </w:r>
-    </w:p>
-    <w:p>
-      <w:pPr>
-        <w:pStyle w:val="berschrift1"/>
-        <w:numPr>
-          <w:ilvl w:val="0"/>
-          <w:numId w:val="1"/>
-        </w:numPr>
-        <w:rPr>
-          <w:lang w:val="en-GB"/>
-        </w:rPr>
-      </w:pPr>
-      <w:bookmarkStart w:id="2" w:name="_Toc466375836"/>
-      <w:r>
-        <w:rPr>
-          <w:lang w:val="en-GB"/>
-        </w:rPr>
-        <w:t>Versioning method</w:t>
-      </w:r>
-      <w:bookmarkEnd w:id="2"/>
-    </w:p>
-    <w:p>
-      <w:pPr>
-        <w:rPr>
-          <w:lang w:val="en-GB"/>
-        </w:rPr>
-      </w:pPr>
-    </w:p>
-    <w:p>
-      <w:r>
-        <w:t xml:space="preserve">Wir verwenden das schulinterne </w:t>
-      </w:r>
-      <w:proofErr w:type="spellStart"/>
-      <w:r>
-        <w:t>Gitlab</w:t>
-      </w:r>
-      <w:proofErr w:type="spellEnd"/>
-      <w:r>
-        <w:t xml:space="preserve"> zum versionisieren</w:t>
-      </w:r>
-      <w:r>
-        <w:t xml:space="preserve"> unserer Dokumente. Um die </w:t>
-      </w:r>
-    </w:p>
-    <w:p/>
-    <w:p/>
-    <w:p/>
-    <w:p>
-      <w:pPr>
-        <w:pStyle w:val="berschrift1"/>
-        <w:rPr>
-          <w:lang w:val="en-GB"/>
-        </w:rPr>
-      </w:pPr>
-      <w:bookmarkStart w:id="3" w:name="_Toc466375837"/>
-      <w:r>
-        <w:rPr>
-          <w:lang w:val="en-GB"/>
-        </w:rPr>
-        <w:t>3</w:t>
-      </w:r>
-      <w:r>
-        <w:rPr>
-          <w:lang w:val="en-GB"/>
-        </w:rPr>
-        <w:t>.0 Organization of artifacts</w:t>
-      </w:r>
-      <w:bookmarkEnd w:id="3"/>
-    </w:p>
-    <w:p>
-      <w:pPr>
-        <w:pStyle w:val="berschrift1"/>
-        <w:rPr>
-          <w:lang w:val="en-GB"/>
-        </w:rPr>
-      </w:pPr>
-      <w:bookmarkStart w:id="4" w:name="_Toc466375838"/>
-      <w:r>
-        <w:rPr>
-          <w:lang w:val="en-GB"/>
-        </w:rPr>
-        <w:t>4</w:t>
-      </w:r>
-      <w:r>
-        <w:rPr>
-          <w:lang w:val="en-GB"/>
-        </w:rPr>
-        <w:t>.0 Variant management</w:t>
-      </w:r>
-      <w:bookmarkEnd w:id="4"/>
-      <w:r>
-        <w:rPr>
-          <w:lang w:val="en-GB"/>
-        </w:rPr>
-        <w:t xml:space="preserve">  </w:t>
-      </w:r>
-    </w:p>
-    <w:p>
-      <w:pPr>
-        <w:rPr>
-          <w:lang w:val="en-GB"/>
+          <w:lang w:val="en-US"/>
         </w:rPr>
       </w:pPr>
       <w:r>
@@ -1257,7 +1138,7 @@
       </w:pPr>
     </w:pPrDefault>
   </w:docDefaults>
-  <w:latentStyles w:defLockedState="0" w:defUIPriority="99" w:defSemiHidden="0" w:defUnhideWhenUsed="0" w:defQFormat="0" w:count="373">
+  <w:latentStyles w:defLockedState="0" w:defUIPriority="99" w:defSemiHidden="0" w:defUnhideWhenUsed="0" w:defQFormat="0" w:count="372">
     <w:lsdException w:name="Normal" w:uiPriority="0" w:qFormat="1"/>
     <w:lsdException w:name="heading 1" w:uiPriority="9" w:qFormat="1"/>
     <w:lsdException w:name="heading 2" w:semiHidden="1" w:uiPriority="9" w:unhideWhenUsed="1" w:qFormat="1"/>
@@ -1630,17 +1511,16 @@
     <w:lsdException w:name="List Table 6 Colorful Accent 6" w:uiPriority="51"/>
     <w:lsdException w:name="List Table 7 Colorful Accent 6" w:uiPriority="52"/>
     <w:lsdException w:name="Mention" w:semiHidden="1" w:unhideWhenUsed="1"/>
-    <w:lsdException w:name="Smart Hyperlink" w:semiHidden="1" w:unhideWhenUsed="1"/>
   </w:latentStyles>
-  <w:style w:type="paragraph" w:default="1" w:styleId="Standard">
+  <w:style w:type="paragraph" w:default="1" w:styleId="Normal">
     <w:name w:val="Normal"/>
     <w:qFormat/>
   </w:style>
-  <w:style w:type="paragraph" w:styleId="berschrift1">
+  <w:style w:type="paragraph" w:styleId="Heading1">
     <w:name w:val="heading 1"/>
-    <w:basedOn w:val="Standard"/>
-    <w:next w:val="Standard"/>
-    <w:link w:val="berschrift1Zchn"/>
+    <w:basedOn w:val="Normal"/>
+    <w:next w:val="Normal"/>
+    <w:link w:val="Heading1Char"/>
     <w:uiPriority w:val="9"/>
     <w:qFormat/>
     <w:rsid w:val="00C726C7"/>
@@ -1657,13 +1537,13 @@
       <w:szCs w:val="32"/>
     </w:rPr>
   </w:style>
-  <w:style w:type="character" w:default="1" w:styleId="Absatz-Standardschriftart">
+  <w:style w:type="character" w:default="1" w:styleId="DefaultParagraphFont">
     <w:name w:val="Default Paragraph Font"/>
     <w:uiPriority w:val="1"/>
     <w:semiHidden/>
     <w:unhideWhenUsed/>
   </w:style>
-  <w:style w:type="table" w:default="1" w:styleId="NormaleTabelle">
+  <w:style w:type="table" w:default="1" w:styleId="TableNormal">
     <w:name w:val="Normal Table"/>
     <w:uiPriority w:val="99"/>
     <w:semiHidden/>
@@ -1678,16 +1558,16 @@
       </w:tblCellMar>
     </w:tblPr>
   </w:style>
-  <w:style w:type="numbering" w:default="1" w:styleId="KeineListe">
+  <w:style w:type="numbering" w:default="1" w:styleId="NoList">
     <w:name w:val="No List"/>
     <w:uiPriority w:val="99"/>
     <w:semiHidden/>
     <w:unhideWhenUsed/>
   </w:style>
-  <w:style w:type="character" w:customStyle="1" w:styleId="berschrift1Zchn">
-    <w:name w:val="Überschrift 1 Zchn"/>
-    <w:basedOn w:val="Absatz-Standardschriftart"/>
-    <w:link w:val="berschrift1"/>
+  <w:style w:type="character" w:customStyle="1" w:styleId="Heading1Char">
+    <w:name w:val="Heading 1 Char"/>
+    <w:basedOn w:val="DefaultParagraphFont"/>
+    <w:link w:val="Heading1"/>
     <w:uiPriority w:val="9"/>
     <w:rsid w:val="00C726C7"/>
     <w:rPr>
@@ -1697,10 +1577,10 @@
       <w:szCs w:val="32"/>
     </w:rPr>
   </w:style>
-  <w:style w:type="paragraph" w:styleId="Inhaltsverzeichnisberschrift">
+  <w:style w:type="paragraph" w:styleId="TOCHeading">
     <w:name w:val="TOC Heading"/>
-    <w:basedOn w:val="berschrift1"/>
-    <w:next w:val="Standard"/>
+    <w:basedOn w:val="Heading1"/>
+    <w:next w:val="Normal"/>
     <w:uiPriority w:val="39"/>
     <w:unhideWhenUsed/>
     <w:qFormat/>
@@ -1712,10 +1592,10 @@
       <w:lang w:eastAsia="de-AT"/>
     </w:rPr>
   </w:style>
-  <w:style w:type="paragraph" w:styleId="Verzeichnis1">
+  <w:style w:type="paragraph" w:styleId="TOC1">
     <w:name w:val="toc 1"/>
-    <w:basedOn w:val="Standard"/>
-    <w:next w:val="Standard"/>
+    <w:basedOn w:val="Normal"/>
+    <w:next w:val="Normal"/>
     <w:autoRedefine/>
     <w:uiPriority w:val="39"/>
     <w:unhideWhenUsed/>
@@ -1726,7 +1606,7 @@
   </w:style>
   <w:style w:type="character" w:styleId="Hyperlink">
     <w:name w:val="Hyperlink"/>
-    <w:basedOn w:val="Absatz-Standardschriftart"/>
+    <w:basedOn w:val="DefaultParagraphFont"/>
     <w:uiPriority w:val="99"/>
     <w:unhideWhenUsed/>
     <w:rsid w:val="00C726C7"/>
@@ -1735,9 +1615,9 @@
       <w:u w:val="single"/>
     </w:rPr>
   </w:style>
-  <w:style w:type="paragraph" w:styleId="Listenabsatz">
+  <w:style w:type="paragraph" w:styleId="ListParagraph">
     <w:name w:val="List Paragraph"/>
-    <w:basedOn w:val="Standard"/>
+    <w:basedOn w:val="Normal"/>
     <w:uiPriority w:val="34"/>
     <w:qFormat/>
     <w:rsid w:val="00A244D8"/>

</xml_diff>

<commit_message>
Put together Configuration Management pieces
</commit_message>
<xml_diff>
--- a/01_ProjectPlanning/ConfigurationManagement.docx
+++ b/01_ProjectPlanning/ConfigurationManagement.docx
@@ -71,7 +71,7 @@
                     </pic:cNvPicPr>
                   </pic:nvPicPr>
                   <pic:blipFill>
-                    <a:blip r:embed="rId5" cstate="print">
+                    <a:blip r:embed="rId7" cstate="print">
                       <a:duotone>
                         <a:schemeClr val="accent3">
                           <a:shade val="45000"/>
@@ -146,7 +146,7 @@
                     </pic:cNvPicPr>
                   </pic:nvPicPr>
                   <pic:blipFill>
-                    <a:blip r:embed="rId6" cstate="print">
+                    <a:blip r:embed="rId8" cstate="print">
                       <a:duotone>
                         <a:schemeClr val="accent3">
                           <a:shade val="45000"/>
@@ -410,13 +410,6 @@
     <w:p>
       <w:pPr>
         <w:rPr>
-          <w:lang w:val="en-GB"/>
-        </w:rPr>
-      </w:pPr>
-    </w:p>
-    <w:p>
-      <w:pPr>
-        <w:rPr>
           <w:b/>
           <w:color w:val="BFBFBF" w:themeColor="background1" w:themeShade="BF"/>
           <w:sz w:val="26"/>
@@ -443,58 +436,26 @@
           <w:szCs w:val="26"/>
           <w:lang w:val="en-GB"/>
         </w:rPr>
-        <w:t xml:space="preserve">Which tools do we use? </w:t>
-      </w:r>
-    </w:p>
-    <w:p>
-      <w:pPr>
-        <w:rPr>
-          <w:sz w:val="26"/>
-          <w:szCs w:val="26"/>
-          <w:lang w:val="en-GB"/>
-        </w:rPr>
-      </w:pPr>
-      <w:r>
-        <w:rPr>
-          <w:sz w:val="26"/>
-          <w:szCs w:val="26"/>
-          <w:lang w:val="en-GB"/>
-        </w:rPr>
-        <w:t xml:space="preserve">We are </w:t>
-      </w:r>
-      <w:r>
-        <w:rPr>
-          <w:sz w:val="26"/>
-          <w:szCs w:val="26"/>
-          <w:lang w:val="en-GB"/>
-        </w:rPr>
-        <w:t xml:space="preserve">going to use </w:t>
-      </w:r>
-      <w:r>
-        <w:rPr>
-          <w:sz w:val="26"/>
-          <w:szCs w:val="26"/>
-          <w:lang w:val="en-GB"/>
-        </w:rPr>
-        <w:t xml:space="preserve">the school intern GitLab server. </w:t>
-      </w:r>
-      <w:r>
-        <w:rPr>
-          <w:sz w:val="26"/>
-          <w:szCs w:val="26"/>
-          <w:lang w:val="en-GB"/>
-        </w:rPr>
-        <w:t xml:space="preserve">Considering the fact that we are working together with the company g.tec we have some important data (libraries etc.) which are not intended for public consumption. The school GitLab with the possibility to set Repositories to private access is a good place for the Brone Project files. </w:t>
-      </w:r>
-    </w:p>
-    <w:p>
-      <w:pPr>
-        <w:rPr>
-          <w:sz w:val="26"/>
-          <w:szCs w:val="26"/>
-          <w:lang w:val="en-GB"/>
-        </w:rPr>
-      </w:pPr>
+        <w:lastRenderedPageBreak/>
+        <w:t xml:space="preserve">Purpose </w:t>
+      </w:r>
+    </w:p>
+    <w:p>
+      <w:pPr>
+        <w:rPr>
+          <w:sz w:val="26"/>
+          <w:szCs w:val="26"/>
+          <w:lang w:val="en-GB"/>
+        </w:rPr>
+      </w:pPr>
+      <w:r>
+        <w:rPr>
+          <w:sz w:val="26"/>
+          <w:szCs w:val="26"/>
+          <w:lang w:val="en-GB"/>
+        </w:rPr>
+        <w:t xml:space="preserve">This Document’s purpose is to provide a brief overview of the used versioning techniques and elaborate on why they were chosen. </w:t>
+      </w:r>
     </w:p>
     <w:p>
       <w:pPr>
@@ -506,7 +467,9 @@
           <w:lang w:val="en-GB"/>
         </w:rPr>
       </w:pPr>
-      <w:r>
+    </w:p>
+    <w:p>
+      <w:pPr>
         <w:rPr>
           <w:b/>
           <w:color w:val="BFBFBF" w:themeColor="background1" w:themeShade="BF"/>
@@ -514,69 +477,8 @@
           <w:szCs w:val="26"/>
           <w:lang w:val="en-GB"/>
         </w:rPr>
-        <w:t xml:space="preserve">Which documents are under version control? </w:t>
-      </w:r>
-    </w:p>
-    <w:p>
-      <w:pPr>
-        <w:rPr>
-          <w:sz w:val="26"/>
-          <w:szCs w:val="26"/>
-          <w:lang w:val="en-GB"/>
-        </w:rPr>
-      </w:pPr>
-      <w:r>
-        <w:rPr>
-          <w:sz w:val="26"/>
-          <w:szCs w:val="26"/>
-          <w:lang w:val="en-GB"/>
-        </w:rPr>
-        <w:t>All Brone project files, including Documents, Prototypes and the project itself will be under version control. We were not able to find</w:t>
-      </w:r>
-      <w:r>
-        <w:rPr>
-          <w:sz w:val="26"/>
-          <w:szCs w:val="26"/>
-          <w:lang w:val="en-GB"/>
-        </w:rPr>
-        <w:t xml:space="preserve"> any</w:t>
-      </w:r>
-      <w:r>
-        <w:rPr>
-          <w:sz w:val="26"/>
-          <w:szCs w:val="26"/>
-          <w:lang w:val="en-GB"/>
-        </w:rPr>
-        <w:t xml:space="preserve"> reason </w:t>
-      </w:r>
-      <w:r>
-        <w:rPr>
-          <w:sz w:val="26"/>
-          <w:szCs w:val="26"/>
-          <w:lang w:val="en-GB"/>
-        </w:rPr>
-        <w:t>why we should</w:t>
-      </w:r>
-      <w:r>
-        <w:rPr>
-          <w:sz w:val="26"/>
-          <w:szCs w:val="26"/>
-          <w:lang w:val="en-GB"/>
-        </w:rPr>
-        <w:t xml:space="preserve"> exclude files from the version control.</w:t>
-      </w:r>
-    </w:p>
-    <w:p>
-      <w:pPr>
-        <w:rPr>
-          <w:sz w:val="26"/>
-          <w:szCs w:val="26"/>
-          <w:lang w:val="en-GB"/>
-        </w:rPr>
-      </w:pPr>
-    </w:p>
-    <w:p>
-      <w:pPr>
+      </w:pPr>
+      <w:r>
         <w:rPr>
           <w:b/>
           <w:color w:val="BFBFBF" w:themeColor="background1" w:themeShade="BF"/>
@@ -584,8 +486,100 @@
           <w:szCs w:val="26"/>
           <w:lang w:val="en-GB"/>
         </w:rPr>
-      </w:pPr>
-      <w:r>
+        <w:t xml:space="preserve">Which tools do we use? </w:t>
+      </w:r>
+    </w:p>
+    <w:p>
+      <w:pPr>
+        <w:rPr>
+          <w:sz w:val="26"/>
+          <w:szCs w:val="26"/>
+          <w:lang w:val="en-GB"/>
+        </w:rPr>
+      </w:pPr>
+      <w:r>
+        <w:rPr>
+          <w:sz w:val="26"/>
+          <w:szCs w:val="26"/>
+          <w:lang w:val="en-GB"/>
+        </w:rPr>
+        <w:t xml:space="preserve">We are going to use the school intern </w:t>
+      </w:r>
+      <w:proofErr w:type="spellStart"/>
+      <w:r>
+        <w:rPr>
+          <w:sz w:val="26"/>
+          <w:szCs w:val="26"/>
+          <w:lang w:val="en-GB"/>
+        </w:rPr>
+        <w:t>GitLab</w:t>
+      </w:r>
+      <w:proofErr w:type="spellEnd"/>
+      <w:r>
+        <w:rPr>
+          <w:sz w:val="26"/>
+          <w:szCs w:val="26"/>
+          <w:lang w:val="en-GB"/>
+        </w:rPr>
+        <w:t xml:space="preserve"> server. Due to our collaboration with the company </w:t>
+      </w:r>
+      <w:proofErr w:type="spellStart"/>
+      <w:r>
+        <w:rPr>
+          <w:sz w:val="26"/>
+          <w:szCs w:val="26"/>
+          <w:lang w:val="en-GB"/>
+        </w:rPr>
+        <w:t>g.tec</w:t>
+      </w:r>
+      <w:proofErr w:type="spellEnd"/>
+      <w:r>
+        <w:rPr>
+          <w:sz w:val="26"/>
+          <w:szCs w:val="26"/>
+          <w:lang w:val="en-GB"/>
+        </w:rPr>
+        <w:t xml:space="preserve">, we are working with important data, such as the company’s libraries, which are not intended to be publicly accessible. The used </w:t>
+      </w:r>
+      <w:proofErr w:type="spellStart"/>
+      <w:r>
+        <w:rPr>
+          <w:sz w:val="26"/>
+          <w:szCs w:val="26"/>
+          <w:lang w:val="en-GB"/>
+        </w:rPr>
+        <w:t>GitLab</w:t>
+      </w:r>
+      <w:proofErr w:type="spellEnd"/>
+      <w:r>
+        <w:rPr>
+          <w:sz w:val="26"/>
+          <w:szCs w:val="26"/>
+          <w:lang w:val="en-GB"/>
+        </w:rPr>
+        <w:t xml:space="preserve"> - considering it providing private Repositories - is a fitting platform for the Brone Project files. Furthermore, a Premium GitHub account was taken into consideration due to it also providing private Repositories. After evaluating all the positive and negative aspects of each possibility, school-owned servers and direct communication to the administrators were the determining arguments for using </w:t>
+      </w:r>
+      <w:proofErr w:type="spellStart"/>
+      <w:r>
+        <w:rPr>
+          <w:sz w:val="26"/>
+          <w:szCs w:val="26"/>
+          <w:lang w:val="en-GB"/>
+        </w:rPr>
+        <w:t>GitLab</w:t>
+      </w:r>
+      <w:proofErr w:type="spellEnd"/>
+      <w:r>
+        <w:rPr>
+          <w:sz w:val="26"/>
+          <w:szCs w:val="26"/>
+          <w:lang w:val="en-GB"/>
+        </w:rPr>
+        <w:t xml:space="preserve">. The client application for managing project files will be Source Tree, which provides all crucial features and is also accustomed to all group members, which is expected to result in a more trouble-free work. </w:t>
+      </w:r>
+    </w:p>
+    <w:p>
+      <w:pPr>
         <w:rPr>
           <w:b/>
           <w:color w:val="BFBFBF" w:themeColor="background1" w:themeShade="BF"/>
@@ -593,10 +587,10 @@
           <w:szCs w:val="26"/>
           <w:lang w:val="en-GB"/>
         </w:rPr>
-        <w:t xml:space="preserve">Organization of </w:t>
-      </w:r>
-      <w:proofErr w:type="spellStart"/>
-      <w:r>
+      </w:pPr>
+    </w:p>
+    <w:p>
+      <w:pPr>
         <w:rPr>
           <w:b/>
           <w:color w:val="BFBFBF" w:themeColor="background1" w:themeShade="BF"/>
@@ -604,12 +598,8 @@
           <w:szCs w:val="26"/>
           <w:lang w:val="en-GB"/>
         </w:rPr>
-        <w:t>artifacts</w:t>
-      </w:r>
-      <w:proofErr w:type="spellEnd"/>
-    </w:p>
-    <w:p>
-      <w:pPr>
+      </w:pPr>
+      <w:r>
         <w:rPr>
           <w:b/>
           <w:color w:val="BFBFBF" w:themeColor="background1" w:themeShade="BF"/>
@@ -617,6 +607,123 @@
           <w:szCs w:val="26"/>
           <w:lang w:val="en-GB"/>
         </w:rPr>
+        <w:t xml:space="preserve">Which documents are under version control? </w:t>
+      </w:r>
+    </w:p>
+    <w:p>
+      <w:pPr>
+        <w:rPr>
+          <w:sz w:val="26"/>
+          <w:szCs w:val="26"/>
+          <w:lang w:val="en-GB"/>
+        </w:rPr>
+      </w:pPr>
+      <w:r>
+        <w:rPr>
+          <w:sz w:val="26"/>
+          <w:szCs w:val="26"/>
+          <w:lang w:val="en-GB"/>
+        </w:rPr>
+        <w:t>All Brone project files, including Documents, Prototypes and the project itself will be under version control. We were not able to find any reason why we should exclude any files from version control.</w:t>
+      </w:r>
+    </w:p>
+    <w:p>
+      <w:pPr>
+        <w:rPr>
+          <w:sz w:val="26"/>
+          <w:szCs w:val="26"/>
+          <w:lang w:val="en-GB"/>
+        </w:rPr>
+      </w:pPr>
+    </w:p>
+    <w:p>
+      <w:pPr>
+        <w:rPr>
+          <w:sz w:val="26"/>
+          <w:szCs w:val="26"/>
+          <w:lang w:val="en-GB"/>
+        </w:rPr>
+      </w:pPr>
+    </w:p>
+    <w:p>
+      <w:pPr>
+        <w:rPr>
+          <w:sz w:val="26"/>
+          <w:szCs w:val="26"/>
+          <w:lang w:val="en-GB"/>
+        </w:rPr>
+      </w:pPr>
+    </w:p>
+    <w:p>
+      <w:pPr>
+        <w:rPr>
+          <w:sz w:val="26"/>
+          <w:szCs w:val="26"/>
+          <w:lang w:val="en-GB"/>
+        </w:rPr>
+      </w:pPr>
+    </w:p>
+    <w:p>
+      <w:pPr>
+        <w:rPr>
+          <w:sz w:val="26"/>
+          <w:szCs w:val="26"/>
+          <w:lang w:val="en-GB"/>
+        </w:rPr>
+      </w:pPr>
+    </w:p>
+    <w:p>
+      <w:pPr>
+        <w:rPr>
+          <w:sz w:val="26"/>
+          <w:szCs w:val="26"/>
+          <w:lang w:val="en-GB"/>
+        </w:rPr>
+      </w:pPr>
+    </w:p>
+    <w:p>
+      <w:pPr>
+        <w:rPr>
+          <w:sz w:val="26"/>
+          <w:szCs w:val="26"/>
+          <w:lang w:val="en-GB"/>
+        </w:rPr>
+      </w:pPr>
+    </w:p>
+    <w:p>
+      <w:pPr>
+        <w:rPr>
+          <w:sz w:val="26"/>
+          <w:szCs w:val="26"/>
+          <w:lang w:val="en-GB"/>
+        </w:rPr>
+      </w:pPr>
+    </w:p>
+    <w:p>
+      <w:pPr>
+        <w:rPr>
+          <w:sz w:val="26"/>
+          <w:szCs w:val="26"/>
+          <w:lang w:val="en-GB"/>
+        </w:rPr>
+      </w:pPr>
+    </w:p>
+    <w:p>
+      <w:pPr>
+        <w:rPr>
+          <w:sz w:val="26"/>
+          <w:szCs w:val="26"/>
+          <w:lang w:val="en-GB"/>
+        </w:rPr>
+      </w:pPr>
+    </w:p>
+    <w:p>
+      <w:pPr>
+        <w:rPr>
+          <w:sz w:val="26"/>
+          <w:szCs w:val="26"/>
+          <w:lang w:val="en-GB"/>
+        </w:rPr>
       </w:pPr>
     </w:p>
     <w:p>
@@ -629,9 +736,7 @@
           <w:lang w:val="en-GB"/>
         </w:rPr>
       </w:pPr>
-    </w:p>
-    <w:p>
-      <w:pPr>
+      <w:r>
         <w:rPr>
           <w:b/>
           <w:color w:val="BFBFBF" w:themeColor="background1" w:themeShade="BF"/>
@@ -639,10 +744,11 @@
           <w:szCs w:val="26"/>
           <w:lang w:val="en-GB"/>
         </w:rPr>
-      </w:pPr>
-    </w:p>
-    <w:p>
-      <w:pPr>
+        <w:lastRenderedPageBreak/>
+        <w:t xml:space="preserve">Organization of </w:t>
+      </w:r>
+      <w:proofErr w:type="spellStart"/>
+      <w:r>
         <w:rPr>
           <w:b/>
           <w:color w:val="BFBFBF" w:themeColor="background1" w:themeShade="BF"/>
@@ -650,7 +756,9 @@
           <w:szCs w:val="26"/>
           <w:lang w:val="en-GB"/>
         </w:rPr>
-      </w:pPr>
+        <w:t>artifacts</w:t>
+      </w:r>
+      <w:proofErr w:type="spellEnd"/>
     </w:p>
     <w:p>
       <w:pPr>
@@ -662,6 +770,454 @@
           <w:lang w:val="en-GB"/>
         </w:rPr>
       </w:pPr>
+      <w:r>
+        <w:rPr>
+          <w:b/>
+          <w:noProof/>
+          <w:color w:val="BFBFBF" w:themeColor="background1" w:themeShade="BF"/>
+          <w:sz w:val="26"/>
+          <w:szCs w:val="26"/>
+          <w:lang w:eastAsia="de-AT"/>
+        </w:rPr>
+        <w:drawing>
+          <wp:inline distT="0" distB="0" distL="0" distR="0" wp14:anchorId="7A09FFFF" wp14:editId="6CAEDF9B">
+            <wp:extent cx="1758357" cy="2038350"/>
+            <wp:effectExtent l="0" t="0" r="0" b="0"/>
+            <wp:docPr id="5" name="Grafik 5"/>
+            <wp:cNvGraphicFramePr>
+              <a:graphicFrameLocks xmlns:a="http://schemas.openxmlformats.org/drawingml/2006/main" noChangeAspect="1"/>
+            </wp:cNvGraphicFramePr>
+            <a:graphic xmlns:a="http://schemas.openxmlformats.org/drawingml/2006/main">
+              <a:graphicData uri="http://schemas.openxmlformats.org/drawingml/2006/picture">
+                <pic:pic xmlns:pic="http://schemas.openxmlformats.org/drawingml/2006/picture">
+                  <pic:nvPicPr>
+                    <pic:cNvPr id="5" name="Unbenannt.PNG"/>
+                    <pic:cNvPicPr/>
+                  </pic:nvPicPr>
+                  <pic:blipFill>
+                    <a:blip r:embed="rId9">
+                      <a:extLst>
+                        <a:ext uri="{28A0092B-C50C-407E-A947-70E740481C1C}">
+                          <a14:useLocalDpi xmlns:a14="http://schemas.microsoft.com/office/drawing/2010/main" val="0"/>
+                        </a:ext>
+                      </a:extLst>
+                    </a:blip>
+                    <a:stretch>
+                      <a:fillRect/>
+                    </a:stretch>
+                  </pic:blipFill>
+                  <pic:spPr>
+                    <a:xfrm>
+                      <a:off x="0" y="0"/>
+                      <a:ext cx="1775836" cy="2058613"/>
+                    </a:xfrm>
+                    <a:prstGeom prst="rect">
+                      <a:avLst/>
+                    </a:prstGeom>
+                  </pic:spPr>
+                </pic:pic>
+              </a:graphicData>
+            </a:graphic>
+          </wp:inline>
+        </w:drawing>
+      </w:r>
+    </w:p>
+    <w:p>
+      <w:pPr>
+        <w:pStyle w:val="NoSpacing"/>
+        <w:rPr>
+          <w:lang w:val="en-GB"/>
+        </w:rPr>
+      </w:pPr>
+      <w:r>
+        <w:rPr>
+          <w:lang w:val="en-GB"/>
+        </w:rPr>
+        <w:t xml:space="preserve">We are going to use this folder structure. The reason for this is simple. At first it is very structured so we know where the searched file is. Furthermore, we can divide files exactly into folders, because we have every important project area covered.  </w:t>
+      </w:r>
+    </w:p>
+    <w:p>
+      <w:pPr>
+        <w:pStyle w:val="NoSpacing"/>
+        <w:rPr>
+          <w:lang w:val="en-GB"/>
+        </w:rPr>
+      </w:pPr>
+    </w:p>
+    <w:p>
+      <w:pPr>
+        <w:pStyle w:val="NoSpacing"/>
+        <w:rPr>
+          <w:lang w:val="en-GB"/>
+        </w:rPr>
+      </w:pPr>
+    </w:p>
+    <w:tbl>
+      <w:tblPr>
+        <w:tblStyle w:val="TableGrid"/>
+        <w:tblW w:w="0" w:type="auto"/>
+        <w:tblLook w:val="04A0" w:firstRow="1" w:lastRow="0" w:firstColumn="1" w:lastColumn="0" w:noHBand="0" w:noVBand="1"/>
+      </w:tblPr>
+      <w:tblGrid>
+        <w:gridCol w:w="4531"/>
+        <w:gridCol w:w="4531"/>
+      </w:tblGrid>
+      <w:tr>
+        <w:tc>
+          <w:tcPr>
+            <w:tcW w:w="4531" w:type="dxa"/>
+          </w:tcPr>
+          <w:p>
+            <w:pPr>
+              <w:pStyle w:val="NoSpacing"/>
+              <w:rPr>
+                <w:lang w:val="en-GB"/>
+              </w:rPr>
+            </w:pPr>
+            <w:r>
+              <w:rPr>
+                <w:sz w:val="32"/>
+                <w:lang w:val="en-GB"/>
+              </w:rPr>
+              <w:t>Name</w:t>
+            </w:r>
+          </w:p>
+        </w:tc>
+        <w:tc>
+          <w:tcPr>
+            <w:tcW w:w="4531" w:type="dxa"/>
+          </w:tcPr>
+          <w:p>
+            <w:pPr>
+              <w:pStyle w:val="NoSpacing"/>
+              <w:rPr>
+                <w:sz w:val="32"/>
+                <w:lang w:val="en-GB"/>
+              </w:rPr>
+            </w:pPr>
+            <w:r>
+              <w:rPr>
+                <w:sz w:val="32"/>
+                <w:lang w:val="en-GB"/>
+              </w:rPr>
+              <w:t>Function</w:t>
+            </w:r>
+          </w:p>
+        </w:tc>
+      </w:tr>
+      <w:tr>
+        <w:tc>
+          <w:tcPr>
+            <w:tcW w:w="4531" w:type="dxa"/>
+          </w:tcPr>
+          <w:p>
+            <w:pPr>
+              <w:pStyle w:val="NoSpacing"/>
+            </w:pPr>
+            <w:r>
+              <w:t>ProjectPlannig</w:t>
+            </w:r>
+          </w:p>
+        </w:tc>
+        <w:tc>
+          <w:tcPr>
+            <w:tcW w:w="4531" w:type="dxa"/>
+          </w:tcPr>
+          <w:p>
+            <w:pPr>
+              <w:pStyle w:val="NoSpacing"/>
+              <w:rPr>
+                <w:lang w:val="en-GB"/>
+              </w:rPr>
+            </w:pPr>
+            <w:r>
+              <w:rPr>
+                <w:lang w:val="en-GB"/>
+              </w:rPr>
+              <w:t>Files for project planning are stored in this folder. As example: Project Proposal, System Specs.</w:t>
+            </w:r>
+          </w:p>
+        </w:tc>
+      </w:tr>
+      <w:tr>
+        <w:tc>
+          <w:tcPr>
+            <w:tcW w:w="4531" w:type="dxa"/>
+          </w:tcPr>
+          <w:p>
+            <w:pPr>
+              <w:pStyle w:val="NoSpacing"/>
+              <w:rPr>
+                <w:lang w:val="en-GB"/>
+              </w:rPr>
+            </w:pPr>
+            <w:r>
+              <w:rPr>
+                <w:lang w:val="en-GB"/>
+              </w:rPr>
+              <w:t>Requirements</w:t>
+            </w:r>
+          </w:p>
+        </w:tc>
+        <w:tc>
+          <w:tcPr>
+            <w:tcW w:w="4531" w:type="dxa"/>
+          </w:tcPr>
+          <w:p>
+            <w:pPr>
+              <w:pStyle w:val="NoSpacing"/>
+              <w:rPr>
+                <w:lang w:val="en-GB"/>
+              </w:rPr>
+            </w:pPr>
+          </w:p>
+        </w:tc>
+      </w:tr>
+      <w:tr>
+        <w:tc>
+          <w:tcPr>
+            <w:tcW w:w="4531" w:type="dxa"/>
+          </w:tcPr>
+          <w:p>
+            <w:pPr>
+              <w:pStyle w:val="NoSpacing"/>
+              <w:rPr>
+                <w:lang w:val="en-GB"/>
+              </w:rPr>
+            </w:pPr>
+            <w:r>
+              <w:rPr>
+                <w:lang w:val="en-GB"/>
+              </w:rPr>
+              <w:t>Source Code</w:t>
+            </w:r>
+          </w:p>
+        </w:tc>
+        <w:tc>
+          <w:tcPr>
+            <w:tcW w:w="4531" w:type="dxa"/>
+          </w:tcPr>
+          <w:p>
+            <w:pPr>
+              <w:pStyle w:val="NoSpacing"/>
+              <w:rPr>
+                <w:lang w:val="en-GB"/>
+              </w:rPr>
+            </w:pPr>
+            <w:r>
+              <w:rPr>
+                <w:lang w:val="en-GB"/>
+              </w:rPr>
+              <w:t>In this folder, we store our whole project and all prototypes.</w:t>
+            </w:r>
+          </w:p>
+        </w:tc>
+      </w:tr>
+      <w:tr>
+        <w:tc>
+          <w:tcPr>
+            <w:tcW w:w="4531" w:type="dxa"/>
+          </w:tcPr>
+          <w:p>
+            <w:pPr>
+              <w:pStyle w:val="NoSpacing"/>
+              <w:rPr>
+                <w:lang w:val="en-GB"/>
+              </w:rPr>
+            </w:pPr>
+            <w:r>
+              <w:rPr>
+                <w:lang w:val="en-GB"/>
+              </w:rPr>
+              <w:t>Testing</w:t>
+            </w:r>
+          </w:p>
+        </w:tc>
+        <w:tc>
+          <w:tcPr>
+            <w:tcW w:w="4531" w:type="dxa"/>
+          </w:tcPr>
+          <w:p>
+            <w:pPr>
+              <w:pStyle w:val="NoSpacing"/>
+              <w:rPr>
+                <w:lang w:val="en-GB"/>
+              </w:rPr>
+            </w:pPr>
+            <w:r>
+              <w:rPr>
+                <w:lang w:val="en-GB"/>
+              </w:rPr>
+              <w:t>Test-files for testing our project.</w:t>
+            </w:r>
+          </w:p>
+        </w:tc>
+      </w:tr>
+      <w:tr>
+        <w:tc>
+          <w:tcPr>
+            <w:tcW w:w="4531" w:type="dxa"/>
+          </w:tcPr>
+          <w:p>
+            <w:pPr>
+              <w:pStyle w:val="NoSpacing"/>
+              <w:rPr>
+                <w:lang w:val="en-GB"/>
+              </w:rPr>
+            </w:pPr>
+            <w:proofErr w:type="spellStart"/>
+            <w:r>
+              <w:rPr>
+                <w:lang w:val="en-GB"/>
+              </w:rPr>
+              <w:t>ReleaseDocs</w:t>
+            </w:r>
+            <w:proofErr w:type="spellEnd"/>
+          </w:p>
+        </w:tc>
+        <w:tc>
+          <w:tcPr>
+            <w:tcW w:w="4531" w:type="dxa"/>
+          </w:tcPr>
+          <w:p>
+            <w:pPr>
+              <w:pStyle w:val="NoSpacing"/>
+              <w:rPr>
+                <w:lang w:val="en-GB"/>
+              </w:rPr>
+            </w:pPr>
+          </w:p>
+        </w:tc>
+      </w:tr>
+      <w:tr>
+        <w:tc>
+          <w:tcPr>
+            <w:tcW w:w="4531" w:type="dxa"/>
+          </w:tcPr>
+          <w:p>
+            <w:pPr>
+              <w:pStyle w:val="NoSpacing"/>
+              <w:rPr>
+                <w:lang w:val="en-GB"/>
+              </w:rPr>
+            </w:pPr>
+            <w:r>
+              <w:rPr>
+                <w:lang w:val="en-GB"/>
+              </w:rPr>
+              <w:t>Meeting Minutes</w:t>
+            </w:r>
+          </w:p>
+        </w:tc>
+        <w:tc>
+          <w:tcPr>
+            <w:tcW w:w="4531" w:type="dxa"/>
+          </w:tcPr>
+          <w:p>
+            <w:pPr>
+              <w:pStyle w:val="NoSpacing"/>
+              <w:rPr>
+                <w:lang w:val="en-GB"/>
+              </w:rPr>
+            </w:pPr>
+            <w:r>
+              <w:rPr>
+                <w:lang w:val="en-GB"/>
+              </w:rPr>
+              <w:t>Take areas off every project worker. Also, information about meetings.</w:t>
+            </w:r>
+          </w:p>
+        </w:tc>
+      </w:tr>
+      <w:tr>
+        <w:tc>
+          <w:tcPr>
+            <w:tcW w:w="4531" w:type="dxa"/>
+          </w:tcPr>
+          <w:p>
+            <w:pPr>
+              <w:pStyle w:val="NoSpacing"/>
+              <w:rPr>
+                <w:lang w:val="en-GB"/>
+              </w:rPr>
+            </w:pPr>
+            <w:r>
+              <w:rPr>
+                <w:lang w:val="en-GB"/>
+              </w:rPr>
+              <w:t>Templates</w:t>
+            </w:r>
+          </w:p>
+        </w:tc>
+        <w:tc>
+          <w:tcPr>
+            <w:tcW w:w="4531" w:type="dxa"/>
+          </w:tcPr>
+          <w:p>
+            <w:pPr>
+              <w:pStyle w:val="NoSpacing"/>
+              <w:rPr>
+                <w:lang w:val="en-GB"/>
+              </w:rPr>
+            </w:pPr>
+            <w:r>
+              <w:rPr>
+                <w:lang w:val="en-GB"/>
+              </w:rPr>
+              <w:t>Templates for android or other programming stuff.</w:t>
+            </w:r>
+          </w:p>
+        </w:tc>
+      </w:tr>
+      <w:tr>
+        <w:tc>
+          <w:tcPr>
+            <w:tcW w:w="4531" w:type="dxa"/>
+          </w:tcPr>
+          <w:p>
+            <w:pPr>
+              <w:pStyle w:val="NoSpacing"/>
+              <w:rPr>
+                <w:lang w:val="en-GB"/>
+              </w:rPr>
+            </w:pPr>
+            <w:proofErr w:type="spellStart"/>
+            <w:r>
+              <w:rPr>
+                <w:lang w:val="en-GB"/>
+              </w:rPr>
+              <w:t>MiscDocs</w:t>
+            </w:r>
+            <w:proofErr w:type="spellEnd"/>
+          </w:p>
+        </w:tc>
+        <w:tc>
+          <w:tcPr>
+            <w:tcW w:w="4531" w:type="dxa"/>
+          </w:tcPr>
+          <w:p>
+            <w:pPr>
+              <w:pStyle w:val="NoSpacing"/>
+              <w:rPr>
+                <w:lang w:val="en-GB"/>
+              </w:rPr>
+            </w:pPr>
+            <w:r>
+              <w:rPr>
+                <w:lang w:val="en-GB"/>
+              </w:rPr>
+              <w:t>Document we can´t divide into the above folder.</w:t>
+            </w:r>
+          </w:p>
+        </w:tc>
+      </w:tr>
+    </w:tbl>
+    <w:p>
+      <w:pPr>
+        <w:rPr>
+          <w:lang w:val="en-GB"/>
+        </w:rPr>
+      </w:pPr>
     </w:p>
     <w:p>
       <w:pPr>
@@ -750,9 +1306,18 @@
           <w:lang w:val="en-GB"/>
         </w:rPr>
       </w:pPr>
-    </w:p>
-    <w:p>
-      <w:pPr>
+      <w:bookmarkStart w:id="0" w:name="_GoBack"/>
+      <w:bookmarkEnd w:id="0"/>
+    </w:p>
+    <w:p>
+      <w:pPr>
+        <w:rPr>
+          <w:sz w:val="26"/>
+          <w:szCs w:val="26"/>
+          <w:lang w:val="en-GB"/>
+        </w:rPr>
+      </w:pPr>
+      <w:r>
         <w:rPr>
           <w:b/>
           <w:color w:val="BFBFBF" w:themeColor="background1" w:themeShade="BF"/>
@@ -760,57 +1325,7 @@
           <w:szCs w:val="26"/>
           <w:lang w:val="en-GB"/>
         </w:rPr>
-      </w:pPr>
-    </w:p>
-    <w:p>
-      <w:pPr>
-        <w:rPr>
-          <w:b/>
-          <w:color w:val="BFBFBF" w:themeColor="background1" w:themeShade="BF"/>
-          <w:sz w:val="26"/>
-          <w:szCs w:val="26"/>
-          <w:lang w:val="en-GB"/>
-        </w:rPr>
-      </w:pPr>
-    </w:p>
-    <w:p>
-      <w:pPr>
-        <w:rPr>
-          <w:b/>
-          <w:color w:val="BFBFBF" w:themeColor="background1" w:themeShade="BF"/>
-          <w:sz w:val="26"/>
-          <w:szCs w:val="26"/>
-          <w:lang w:val="en-GB"/>
-        </w:rPr>
-      </w:pPr>
-    </w:p>
-    <w:p>
-      <w:pPr>
-        <w:rPr>
-          <w:b/>
-          <w:color w:val="BFBFBF" w:themeColor="background1" w:themeShade="BF"/>
-          <w:sz w:val="26"/>
-          <w:szCs w:val="26"/>
-          <w:lang w:val="en-GB"/>
-        </w:rPr>
-      </w:pPr>
-    </w:p>
-    <w:p>
-      <w:pPr>
-        <w:rPr>
-          <w:sz w:val="26"/>
-          <w:szCs w:val="26"/>
-          <w:lang w:val="en-GB"/>
-        </w:rPr>
-      </w:pPr>
-      <w:r>
-        <w:rPr>
-          <w:b/>
-          <w:color w:val="BFBFBF" w:themeColor="background1" w:themeShade="BF"/>
-          <w:sz w:val="26"/>
-          <w:szCs w:val="26"/>
-          <w:lang w:val="en-GB"/>
-        </w:rPr>
+        <w:lastRenderedPageBreak/>
         <w:t xml:space="preserve">Variant management </w:t>
       </w:r>
     </w:p>
@@ -858,7 +1373,7 @@
             <o:lock v:ext="edit" aspectratio="t"/>
           </v:shapetype>
           <v:shape id="_x0000_i1025" type="#_x0000_t75" style="width:453pt;height:238.15pt">
-            <v:imagedata r:id="rId7" o:title="Branches"/>
+            <v:imagedata r:id="rId10" o:title="Branches"/>
           </v:shape>
         </w:pict>
       </w:r>
@@ -869,8 +1384,6 @@
           <w:lang w:val="en-GB"/>
         </w:rPr>
       </w:pPr>
-      <w:bookmarkStart w:id="0" w:name="_GoBack"/>
-      <w:bookmarkEnd w:id="0"/>
     </w:p>
     <w:p>
       <w:pPr>
@@ -903,13 +1416,6 @@
         </w:rPr>
         <w:t>roll up the concept from back to forth and therefore begin with the branches created when developing features. Each time a new feature starts being worked on, a new branch for it is created. When it is ready for the project-group to work with it is pushed to the develop branch. When the project is once again ready for a release, a branch where the version gets checked for various bugs is created. When done doing so, it is pushed to the develop branch (for further development) as well as the master branch.</w:t>
       </w:r>
-    </w:p>
-    <w:p>
-      <w:pPr>
-        <w:rPr>
-          <w:lang w:val="en-GB"/>
-        </w:rPr>
-      </w:pPr>
     </w:p>
     <w:p>
       <w:pPr>
@@ -983,21 +1489,120 @@
           <w:lang w:val="en-US"/>
         </w:rPr>
       </w:pPr>
-      <w:r>
-        <w:rPr>
-          <w:lang w:val="en-GB"/>
-        </w:rPr>
-        <w:t xml:space="preserve"> </w:t>
-      </w:r>
     </w:p>
     <w:sectPr>
+      <w:footerReference w:type="default" r:id="rId11"/>
       <w:pgSz w:w="11906" w:h="16838"/>
       <w:pgMar w:top="1417" w:right="1417" w:bottom="1134" w:left="1417" w:header="708" w:footer="708" w:gutter="0"/>
       <w:cols w:space="708"/>
+      <w:titlePg/>
       <w:docGrid w:linePitch="360"/>
     </w:sectPr>
   </w:body>
 </w:document>
+</file>
+
+<file path=word/endnotes.xml><?xml version="1.0" encoding="utf-8"?>
+<w:endnotes xmlns:wpc="http://schemas.microsoft.com/office/word/2010/wordprocessingCanvas" xmlns:cx="http://schemas.microsoft.com/office/drawing/2014/chartex" xmlns:cx1="http://schemas.microsoft.com/office/drawing/2015/9/8/chartex" xmlns:cx2="http://schemas.microsoft.com/office/drawing/2015/10/21/chartex" xmlns:mc="http://schemas.openxmlformats.org/markup-compatibility/2006" xmlns:o="urn:schemas-microsoft-com:office:office" xmlns:r="http://schemas.openxmlformats.org/officeDocument/2006/relationships" xmlns:m="http://schemas.openxmlformats.org/officeDocument/2006/math" xmlns:v="urn:schemas-microsoft-com:vml" xmlns:wp14="http://schemas.microsoft.com/office/word/2010/wordprocessingDrawing" xmlns:wp="http://schemas.openxmlformats.org/drawingml/2006/wordprocessingDrawing" xmlns:w10="urn:schemas-microsoft-com:office:word" xmlns:w="http://schemas.openxmlformats.org/wordprocessingml/2006/main" xmlns:w14="http://schemas.microsoft.com/office/word/2010/wordml" xmlns:w15="http://schemas.microsoft.com/office/word/2012/wordml" xmlns:w16se="http://schemas.microsoft.com/office/word/2015/wordml/symex" xmlns:wpg="http://schemas.microsoft.com/office/word/2010/wordprocessingGroup" xmlns:wpi="http://schemas.microsoft.com/office/word/2010/wordprocessingInk" xmlns:wne="http://schemas.microsoft.com/office/word/2006/wordml" xmlns:wps="http://schemas.microsoft.com/office/word/2010/wordprocessingShape" mc:Ignorable="w14 w15 w16se wp14">
+  <w:endnote w:type="separator" w:id="-1">
+    <w:p>
+      <w:pPr>
+        <w:spacing w:after="0" w:line="240" w:lineRule="auto"/>
+      </w:pPr>
+      <w:r>
+        <w:separator/>
+      </w:r>
+    </w:p>
+  </w:endnote>
+  <w:endnote w:type="continuationSeparator" w:id="0">
+    <w:p>
+      <w:pPr>
+        <w:spacing w:after="0" w:line="240" w:lineRule="auto"/>
+      </w:pPr>
+      <w:r>
+        <w:continuationSeparator/>
+      </w:r>
+    </w:p>
+  </w:endnote>
+</w:endnotes>
+</file>
+
+<file path=word/footer1.xml><?xml version="1.0" encoding="utf-8"?>
+<w:ftr xmlns:wpc="http://schemas.microsoft.com/office/word/2010/wordprocessingCanvas" xmlns:cx="http://schemas.microsoft.com/office/drawing/2014/chartex" xmlns:cx1="http://schemas.microsoft.com/office/drawing/2015/9/8/chartex" xmlns:cx2="http://schemas.microsoft.com/office/drawing/2015/10/21/chartex" xmlns:mc="http://schemas.openxmlformats.org/markup-compatibility/2006" xmlns:o="urn:schemas-microsoft-com:office:office" xmlns:r="http://schemas.openxmlformats.org/officeDocument/2006/relationships" xmlns:m="http://schemas.openxmlformats.org/officeDocument/2006/math" xmlns:v="urn:schemas-microsoft-com:vml" xmlns:wp14="http://schemas.microsoft.com/office/word/2010/wordprocessingDrawing" xmlns:wp="http://schemas.openxmlformats.org/drawingml/2006/wordprocessingDrawing" xmlns:w10="urn:schemas-microsoft-com:office:word" xmlns:w="http://schemas.openxmlformats.org/wordprocessingml/2006/main" xmlns:w14="http://schemas.microsoft.com/office/word/2010/wordml" xmlns:w15="http://schemas.microsoft.com/office/word/2012/wordml" xmlns:w16se="http://schemas.microsoft.com/office/word/2015/wordml/symex" xmlns:wpg="http://schemas.microsoft.com/office/word/2010/wordprocessingGroup" xmlns:wpi="http://schemas.microsoft.com/office/word/2010/wordprocessingInk" xmlns:wne="http://schemas.microsoft.com/office/word/2006/wordml" xmlns:wps="http://schemas.microsoft.com/office/word/2010/wordprocessingShape" mc:Ignorable="w14 w15 w16se wp14">
+  <w:sdt>
+    <w:sdtPr>
+      <w:id w:val="-375625299"/>
+      <w:docPartObj>
+        <w:docPartGallery w:val="Page Numbers (Bottom of Page)"/>
+        <w:docPartUnique/>
+      </w:docPartObj>
+    </w:sdtPr>
+    <w:sdtEndPr>
+      <w:rPr>
+        <w:noProof/>
+      </w:rPr>
+    </w:sdtEndPr>
+    <w:sdtContent>
+      <w:p>
+        <w:pPr>
+          <w:pStyle w:val="Footer"/>
+          <w:jc w:val="right"/>
+        </w:pPr>
+        <w:r>
+          <w:fldChar w:fldCharType="begin"/>
+        </w:r>
+        <w:r>
+          <w:instrText xml:space="preserve"> PAGE   \* MERGEFORMAT </w:instrText>
+        </w:r>
+        <w:r>
+          <w:fldChar w:fldCharType="separate"/>
+        </w:r>
+        <w:r>
+          <w:rPr>
+            <w:noProof/>
+          </w:rPr>
+          <w:t>2</w:t>
+        </w:r>
+        <w:r>
+          <w:rPr>
+            <w:noProof/>
+          </w:rPr>
+          <w:fldChar w:fldCharType="end"/>
+        </w:r>
+      </w:p>
+    </w:sdtContent>
+  </w:sdt>
+  <w:p>
+    <w:pPr>
+      <w:pStyle w:val="Footer"/>
+    </w:pPr>
+  </w:p>
+</w:ftr>
+</file>
+
+<file path=word/footnotes.xml><?xml version="1.0" encoding="utf-8"?>
+<w:footnotes xmlns:wpc="http://schemas.microsoft.com/office/word/2010/wordprocessingCanvas" xmlns:cx="http://schemas.microsoft.com/office/drawing/2014/chartex" xmlns:cx1="http://schemas.microsoft.com/office/drawing/2015/9/8/chartex" xmlns:cx2="http://schemas.microsoft.com/office/drawing/2015/10/21/chartex" xmlns:mc="http://schemas.openxmlformats.org/markup-compatibility/2006" xmlns:o="urn:schemas-microsoft-com:office:office" xmlns:r="http://schemas.openxmlformats.org/officeDocument/2006/relationships" xmlns:m="http://schemas.openxmlformats.org/officeDocument/2006/math" xmlns:v="urn:schemas-microsoft-com:vml" xmlns:wp14="http://schemas.microsoft.com/office/word/2010/wordprocessingDrawing" xmlns:wp="http://schemas.openxmlformats.org/drawingml/2006/wordprocessingDrawing" xmlns:w10="urn:schemas-microsoft-com:office:word" xmlns:w="http://schemas.openxmlformats.org/wordprocessingml/2006/main" xmlns:w14="http://schemas.microsoft.com/office/word/2010/wordml" xmlns:w15="http://schemas.microsoft.com/office/word/2012/wordml" xmlns:w16se="http://schemas.microsoft.com/office/word/2015/wordml/symex" xmlns:wpg="http://schemas.microsoft.com/office/word/2010/wordprocessingGroup" xmlns:wpi="http://schemas.microsoft.com/office/word/2010/wordprocessingInk" xmlns:wne="http://schemas.microsoft.com/office/word/2006/wordml" xmlns:wps="http://schemas.microsoft.com/office/word/2010/wordprocessingShape" mc:Ignorable="w14 w15 w16se wp14">
+  <w:footnote w:type="separator" w:id="-1">
+    <w:p>
+      <w:pPr>
+        <w:spacing w:after="0" w:line="240" w:lineRule="auto"/>
+      </w:pPr>
+      <w:r>
+        <w:separator/>
+      </w:r>
+    </w:p>
+  </w:footnote>
+  <w:footnote w:type="continuationSeparator" w:id="0">
+    <w:p>
+      <w:pPr>
+        <w:spacing w:after="0" w:line="240" w:lineRule="auto"/>
+      </w:pPr>
+      <w:r>
+        <w:continuationSeparator/>
+      </w:r>
+    </w:p>
+  </w:footnote>
+</w:footnotes>
 </file>
 
 <file path=word/numbering.xml><?xml version="1.0" encoding="utf-8"?>
@@ -1626,6 +2231,78 @@
       <w:contextualSpacing/>
     </w:pPr>
   </w:style>
+  <w:style w:type="table" w:styleId="TableGrid">
+    <w:name w:val="Table Grid"/>
+    <w:basedOn w:val="TableNormal"/>
+    <w:uiPriority w:val="39"/>
+    <w:rsid w:val="003619DD"/>
+    <w:pPr>
+      <w:spacing w:after="0" w:line="240" w:lineRule="auto"/>
+    </w:pPr>
+    <w:tblPr>
+      <w:tblBorders>
+        <w:top w:val="single" w:sz="4" w:space="0" w:color="auto"/>
+        <w:left w:val="single" w:sz="4" w:space="0" w:color="auto"/>
+        <w:bottom w:val="single" w:sz="4" w:space="0" w:color="auto"/>
+        <w:right w:val="single" w:sz="4" w:space="0" w:color="auto"/>
+        <w:insideH w:val="single" w:sz="4" w:space="0" w:color="auto"/>
+        <w:insideV w:val="single" w:sz="4" w:space="0" w:color="auto"/>
+      </w:tblBorders>
+    </w:tblPr>
+  </w:style>
+  <w:style w:type="paragraph" w:styleId="NoSpacing">
+    <w:name w:val="No Spacing"/>
+    <w:uiPriority w:val="1"/>
+    <w:qFormat/>
+    <w:rsid w:val="003619DD"/>
+    <w:pPr>
+      <w:spacing w:after="0" w:line="240" w:lineRule="auto"/>
+    </w:pPr>
+  </w:style>
+  <w:style w:type="paragraph" w:styleId="Header">
+    <w:name w:val="header"/>
+    <w:basedOn w:val="Normal"/>
+    <w:link w:val="HeaderChar"/>
+    <w:uiPriority w:val="99"/>
+    <w:unhideWhenUsed/>
+    <w:rsid w:val="00CC03C2"/>
+    <w:pPr>
+      <w:tabs>
+        <w:tab w:val="center" w:pos="4536"/>
+        <w:tab w:val="right" w:pos="9072"/>
+      </w:tabs>
+      <w:spacing w:after="0" w:line="240" w:lineRule="auto"/>
+    </w:pPr>
+  </w:style>
+  <w:style w:type="character" w:customStyle="1" w:styleId="HeaderChar">
+    <w:name w:val="Header Char"/>
+    <w:basedOn w:val="DefaultParagraphFont"/>
+    <w:link w:val="Header"/>
+    <w:uiPriority w:val="99"/>
+    <w:rsid w:val="00CC03C2"/>
+  </w:style>
+  <w:style w:type="paragraph" w:styleId="Footer">
+    <w:name w:val="footer"/>
+    <w:basedOn w:val="Normal"/>
+    <w:link w:val="FooterChar"/>
+    <w:uiPriority w:val="99"/>
+    <w:unhideWhenUsed/>
+    <w:rsid w:val="00CC03C2"/>
+    <w:pPr>
+      <w:tabs>
+        <w:tab w:val="center" w:pos="4536"/>
+        <w:tab w:val="right" w:pos="9072"/>
+      </w:tabs>
+      <w:spacing w:after="0" w:line="240" w:lineRule="auto"/>
+    </w:pPr>
+  </w:style>
+  <w:style w:type="character" w:customStyle="1" w:styleId="FooterChar">
+    <w:name w:val="Footer Char"/>
+    <w:basedOn w:val="DefaultParagraphFont"/>
+    <w:link w:val="Footer"/>
+    <w:uiPriority w:val="99"/>
+    <w:rsid w:val="00CC03C2"/>
+  </w:style>
 </w:styles>
 </file>
 

</xml_diff>